<commit_message>
Add explanation to report
</commit_message>
<xml_diff>
--- a/HW4/Report.docx
+++ b/HW4/Report.docx
@@ -150,7 +150,13 @@
         <w:t>:</w:t>
       </w:r>
       <w:r>
-        <w:t xml:space="preserve"> The main C file that includes all the read and write operations. It measures time in ticks and then outputs the time execution in seconds.</w:t>
+        <w:t xml:space="preserve"> The main C file that includes all the read and write operations. It measures time in ticks and then outputs the execution </w:t>
+      </w:r>
+      <w:r>
+        <w:t xml:space="preserve">time </w:t>
+      </w:r>
+      <w:r>
+        <w:t>in seconds</w:t>
       </w:r>
     </w:p>
     <w:p>
@@ -190,7 +196,13 @@
         <w:t>slurmSpectrum.sh:</w:t>
       </w:r>
       <w:r>
-        <w:t xml:space="preserve"> The bash file that runs across MPI ranks</w:t>
+        <w:t xml:space="preserve"> The </w:t>
+      </w:r>
+      <w:r>
+        <w:t>script</w:t>
+      </w:r>
+      <w:r>
+        <w:t xml:space="preserve"> file that runs across MPI ranks</w:t>
       </w:r>
     </w:p>
     <w:p>
@@ -233,7 +245,16 @@
         <w:t>:</w:t>
       </w:r>
       <w:r>
-        <w:t xml:space="preserve"> The main C file that includes all the read and write operations. It measures time in ticks and then outputs the time execution in seconds. It interacts with the CUDA file.</w:t>
+        <w:t xml:space="preserve"> The main C file that includes all the read and write operations. It measures time in ticks and then outputs the execution</w:t>
+      </w:r>
+      <w:r>
+        <w:t xml:space="preserve"> </w:t>
+      </w:r>
+      <w:r>
+        <w:t>time</w:t>
+      </w:r>
+      <w:r>
+        <w:t xml:space="preserve"> in seconds. It interacts with the CUDA file</w:t>
       </w:r>
     </w:p>
     <w:p>
@@ -273,7 +294,13 @@
         <w:t>Makefile:</w:t>
       </w:r>
       <w:r>
-        <w:t xml:space="preserve"> Enables compilation of the C code, CUDA code and creates an executable for bash script</w:t>
+        <w:t xml:space="preserve"> Enables compilation of the C </w:t>
+      </w:r>
+      <w:r>
+        <w:t xml:space="preserve">&amp; </w:t>
+      </w:r>
+      <w:r>
+        <w:t>CUDA code and creates an executable for script</w:t>
       </w:r>
     </w:p>
     <w:p>
@@ -293,7 +320,13 @@
         <w:t>slurmSpectrum.sh:</w:t>
       </w:r>
       <w:r>
-        <w:t xml:space="preserve"> The bash file that runs across MPI ranks</w:t>
+        <w:t xml:space="preserve"> The </w:t>
+      </w:r>
+      <w:r>
+        <w:t>script</w:t>
+      </w:r>
+      <w:r>
+        <w:t xml:space="preserve"> file that runs across MPI ranks</w:t>
       </w:r>
     </w:p>
     <w:p>
@@ -326,7 +359,13 @@
         <w:t>,</w:t>
       </w:r>
       <w:r>
-        <w:t xml:space="preserve"> we run the bash script for the various configurations of MPI ranks, processor block size and GPUs.</w:t>
+        <w:t xml:space="preserve"> we run the </w:t>
+      </w:r>
+      <w:r>
+        <w:t>shell</w:t>
+      </w:r>
+      <w:r>
+        <w:t xml:space="preserve"> script for the various configurations of MPI ranks, processor block size and GPUs.</w:t>
       </w:r>
     </w:p>
     <w:p>
@@ -345,7 +384,21 @@
         <w:rPr>
           <w:rFonts w:eastAsiaTheme="minorHAnsi"/>
         </w:rPr>
-        <w:t>The slurmSpectrum.sh file is where we define the arguments that are needed by</w:t>
+        <w:t xml:space="preserve">The </w:t>
+      </w:r>
+      <w:r>
+        <w:rPr>
+          <w:rFonts w:eastAsiaTheme="minorHAnsi"/>
+          <w:i/>
+          <w:iCs/>
+        </w:rPr>
+        <w:t xml:space="preserve">slurmSpectrum.sh </w:t>
+      </w:r>
+      <w:r>
+        <w:rPr>
+          <w:rFonts w:eastAsiaTheme="minorHAnsi"/>
+        </w:rPr>
+        <w:t>file is where we define the arguments that are needed by</w:t>
       </w:r>
       <w:r>
         <w:rPr>
@@ -383,7 +436,31 @@
         <w:rPr>
           <w:rFonts w:eastAsiaTheme="minorHAnsi"/>
         </w:rPr>
-        <w:t>, and is then used for reading data in. After each configuration, the data file is removed.</w:t>
+        <w:t xml:space="preserve">, and is then used for reading data in. After each configuration, the data file </w:t>
+      </w:r>
+      <w:r>
+        <w:rPr>
+          <w:rFonts w:eastAsiaTheme="minorHAnsi"/>
+        </w:rPr>
+        <w:t>was</w:t>
+      </w:r>
+      <w:r>
+        <w:rPr>
+          <w:rFonts w:eastAsiaTheme="minorHAnsi"/>
+        </w:rPr>
+        <w:t xml:space="preserve"> removed</w:t>
+      </w:r>
+      <w:r>
+        <w:rPr>
+          <w:rFonts w:eastAsiaTheme="minorHAnsi"/>
+        </w:rPr>
+        <w:t xml:space="preserve"> manually</w:t>
+      </w:r>
+      <w:r>
+        <w:rPr>
+          <w:rFonts w:eastAsiaTheme="minorHAnsi"/>
+        </w:rPr>
+        <w:t>.</w:t>
       </w:r>
     </w:p>
     <w:p/>
@@ -410,7 +487,13 @@
         <w:t>s</w:t>
       </w:r>
       <w:r>
-        <w:t xml:space="preserve">ure the performance of an MPI parallel I/O C pro-gram on a single file on the RPI </w:t>
+        <w:t xml:space="preserve">ure the performance of an MPI parallel I/O </w:t>
+      </w:r>
+      <w:r>
+        <w:t xml:space="preserve">C </w:t>
+      </w:r>
+      <w:r>
+        <w:t xml:space="preserve">program on a single file on the RPI </w:t>
       </w:r>
       <w:proofErr w:type="spellStart"/>
       <w:r>
@@ -455,6 +538,25 @@
     </w:p>
     <w:p>
       <w:pPr>
+        <w:jc w:val="both"/>
+      </w:pPr>
+      <w:r>
+        <w:t xml:space="preserve">Table 1 includes the write and read times as well as bandwidth, in GB/sec, for various configurations of MPI ranks and block size, where buffer memory is allocated in regular system memory. Table 2 includes the write and read times as well as bandwidth, in GB/sec, for various configurations of MPI ranks and block size, where buffer memory is allocated by CUDA. Note that total file size is defined by the product of processor block size, number of MPI ranks and 64. So, if we have a block size of 128000 with 2 MPI ranks, then the file size is 128000*2*64 = </w:t>
+      </w:r>
+      <w:r>
+        <w:t>16384000</w:t>
+      </w:r>
+      <w:r>
+        <w:t>.</w:t>
+      </w:r>
+    </w:p>
+    <w:p>
+      <w:pPr>
+        <w:jc w:val="both"/>
+      </w:pPr>
+    </w:p>
+    <w:p>
+      <w:pPr>
         <w:jc w:val="center"/>
         <w:rPr>
           <w:i/>
@@ -470,6 +572,7 @@
           <w:sz w:val="21"/>
           <w:szCs w:val="21"/>
         </w:rPr>
+        <w:lastRenderedPageBreak/>
         <w:t>Table 1:</w:t>
       </w:r>
       <w:r>
@@ -1352,7 +1455,6 @@
               <w:rPr>
                 <w:color w:val="000000"/>
               </w:rPr>
-              <w:lastRenderedPageBreak/>
               <w:t>2</w:t>
             </w:r>
           </w:p>
@@ -7113,6 +7215,7 @@
               <w:rPr>
                 <w:color w:val="000000"/>
               </w:rPr>
+              <w:lastRenderedPageBreak/>
               <w:t>32</w:t>
             </w:r>
           </w:p>
@@ -8373,7 +8476,6 @@
               <w:rPr>
                 <w:color w:val="000000"/>
               </w:rPr>
-              <w:lastRenderedPageBreak/>
               <w:t>64</w:t>
             </w:r>
           </w:p>
@@ -13528,6 +13630,7 @@
               <w:rPr>
                 <w:color w:val="000000"/>
               </w:rPr>
+              <w:lastRenderedPageBreak/>
               <w:t>8</w:t>
             </w:r>
           </w:p>
@@ -14788,7 +14891,6 @@
               <w:rPr>
                 <w:color w:val="000000"/>
               </w:rPr>
-              <w:lastRenderedPageBreak/>
               <w:t>16</w:t>
             </w:r>
           </w:p>
@@ -18433,10 +18535,7 @@
         </w:numPr>
       </w:pPr>
       <w:r>
-        <w:t>Read</w:t>
-      </w:r>
-      <w:r>
-        <w:t xml:space="preserve"> bandwidth for </w:t>
+        <w:t xml:space="preserve">Read bandwidth for </w:t>
       </w:r>
       <w:r>
         <w:rPr>
@@ -18482,7 +18581,10 @@
         </w:numPr>
       </w:pPr>
       <w:r>
-        <w:t xml:space="preserve">Write bandwidth for </w:t>
+        <w:t>Read</w:t>
+      </w:r>
+      <w:r>
+        <w:t xml:space="preserve"> bandwidth for </w:t>
       </w:r>
       <w:proofErr w:type="spellStart"/>
       <w:r>
@@ -18499,15 +18601,55 @@
     </w:p>
     <w:p/>
     <w:p>
+      <w:pPr>
+        <w:jc w:val="both"/>
+      </w:pPr>
       <w:r>
         <w:t>This implies that Figures 1 and 2 are results without use of CUDA while Figures 3 and 4 are based on CUDA usage.</w:t>
       </w:r>
+      <w:r>
+        <w:t xml:space="preserve"> Figure 1 plots the write bandwidth (without cuda) for various block sizes across several MPI ranks ranging from 2 to 64. Similarly, Figure 2 plots the read bandwidth (without cuda) for various block sizes across several MPI ranks.</w:t>
+      </w:r>
+      <w:r>
+        <w:t xml:space="preserve"> Figure 3 is similar to Figure 1 b</w:t>
+      </w:r>
+      <w:r>
+        <w:t>ut</w:t>
+      </w:r>
+      <w:r>
+        <w:t xml:space="preserve"> here the memory is allocated from CUDA. So, it is basically the plot of write bandwidth (with cuda) for </w:t>
+      </w:r>
+      <w:r>
+        <w:lastRenderedPageBreak/>
+        <w:t>various block sizes across multiple MPI rank configurations. Figure 4 plots the read bandwidth (with cuda) for various block sizes and MPI ranks.</w:t>
+      </w:r>
+      <w:r>
+        <w:t xml:space="preserve"> All bandwidth values are in </w:t>
+      </w:r>
+      <w:r>
+        <w:t>GB</w:t>
+      </w:r>
+      <w:r>
+        <w:t>/sec.</w:t>
+      </w:r>
     </w:p>
-    <w:p/>
     <w:p>
+      <w:pPr>
+        <w:jc w:val="both"/>
+      </w:pPr>
+    </w:p>
+    <w:p>
+      <w:pPr>
+        <w:jc w:val="both"/>
+      </w:pPr>
       <w:r>
         <w:t>Each plot is a line plot with the x-axis as the number of MPI ranks and y-axis as the bandwidth in GB/sec. Each plot includes 8 lines corresponding to block size of: 128K, 256K, 512K, 1M, 2M, 4M, 8M, and 16M.</w:t>
       </w:r>
+    </w:p>
+    <w:p>
+      <w:pPr>
+        <w:jc w:val="both"/>
+      </w:pPr>
     </w:p>
     <w:p>
       <w:pPr>
@@ -18527,7 +18669,6 @@
           <w:sz w:val="28"/>
           <w:szCs w:val="28"/>
         </w:rPr>
-        <w:lastRenderedPageBreak/>
         <w:drawing>
           <wp:inline distT="0" distB="0" distL="0" distR="0" wp14:anchorId="688F180A" wp14:editId="51C225C8">
             <wp:extent cx="5486400" cy="3200400"/>
@@ -18763,7 +18904,6 @@
           <w:sz w:val="28"/>
           <w:szCs w:val="28"/>
         </w:rPr>
-        <w:lastRenderedPageBreak/>
         <w:drawing>
           <wp:inline distT="0" distB="0" distL="0" distR="0" wp14:anchorId="2CCB48E4" wp14:editId="79EA2AA7">
             <wp:extent cx="5486400" cy="3200400"/>
@@ -18929,16 +19069,71 @@
         <w:t>the total size of data read/written also increases, increasing the ticks for the whole process.</w:t>
       </w:r>
       <w:r>
-        <w:t xml:space="preserve"> We also observe that the read bandwidth increases significantly for MPI ranks 8 and 16 when we do not use CUDA. Note that all these values are in GB/sec which means they are quite fast read and write speeds in general.</w:t>
+        <w:t xml:space="preserve"> We also observe that the read bandwidth increases significantly for MPI ranks 8 and 16 when we do not use CUDA. Note that all these values are in </w:t>
+      </w:r>
+      <w:r>
+        <w:lastRenderedPageBreak/>
+        <w:t>GB/sec which means they are quite fast read and write speeds in general.</w:t>
+      </w:r>
+      <w:r>
+        <w:t xml:space="preserve"> </w:t>
+      </w:r>
+      <w:r>
+        <w:t>A</w:t>
+      </w:r>
+      <w:r>
+        <w:t xml:space="preserve"> </w:t>
+      </w:r>
+      <w:proofErr w:type="gramStart"/>
+      <w:r>
+        <w:t>drop in</w:t>
+      </w:r>
+      <w:proofErr w:type="gramEnd"/>
+      <w:r>
+        <w:t xml:space="preserve"> bandwidth is observed as we increase the number of MPI ranks </w:t>
+      </w:r>
+      <w:r>
+        <w:t>probably because</w:t>
+      </w:r>
+      <w:r>
+        <w:t xml:space="preserve"> the values have to be written at sparsely spaced location</w:t>
+      </w:r>
+      <w:r>
+        <w:t>s</w:t>
+      </w:r>
+      <w:r>
+        <w:t xml:space="preserve"> as each MPI rank tries to </w:t>
+      </w:r>
+      <w:r>
+        <w:t>write</w:t>
+      </w:r>
+      <w:r>
+        <w:t xml:space="preserve"> its own block. </w:t>
+      </w:r>
+      <w:r>
+        <w:t>The move from one place to the next adds to the time and thus</w:t>
+      </w:r>
+      <w:r>
+        <w:t>,</w:t>
+      </w:r>
+      <w:r>
+        <w:t xml:space="preserve"> decreases the overall bandwidth when </w:t>
+      </w:r>
+      <w:r>
+        <w:t>doing parallel IO with just one file.</w:t>
       </w:r>
     </w:p>
     <w:p>
       <w:pPr>
         <w:jc w:val="both"/>
       </w:pPr>
+    </w:p>
+    <w:p>
+      <w:pPr>
+        <w:jc w:val="both"/>
+      </w:pPr>
       <w:r>
-        <w:lastRenderedPageBreak/>
-        <w:t xml:space="preserve">Write bandwidth remains almost consistent if we memory is allocated from CUDA or not when the MPI ranks is 2. As we increase the MPI ranks, </w:t>
+        <w:t xml:space="preserve">Write bandwidth remains almost consistent if memory is allocated from CUDA or not when the MPI ranks is 2. As we increase the MPI ranks, </w:t>
       </w:r>
       <w:r>
         <w:t>the CUDA results stay higher than regular memory results up</w:t>
@@ -18956,10 +19151,13 @@
         <w:t xml:space="preserve"> 8 MPI ranks but then both seem to have almost consistent bandwidth.</w:t>
       </w:r>
       <w:r>
-        <w:t xml:space="preserve"> This can be attributed to the fact that once the MPI ranks start increasing then the number of CUDA devices, each CUDA device has to manage more MPI ranks than just one and thus the decreased bandwidth. However, in contrast, read bandwidth stay higher for regular memory than CUDA memory for ranks 8 and 16.</w:t>
+        <w:t xml:space="preserve"> This can be attributed to the fact that once the MPI ranks start increasing, each CUDA device has to manage more MPI ranks than just one and thus the decreased bandwidth. However, in contrast, read bandwidth </w:t>
       </w:r>
       <w:r>
-        <w:t xml:space="preserve"> </w:t>
+        <w:t>was</w:t>
+      </w:r>
+      <w:r>
+        <w:t xml:space="preserve"> higher for regular memory than CUDA memory for ranks 8 and 16.</w:t>
       </w:r>
     </w:p>
     <w:p>
@@ -18986,7 +19184,13 @@
       </w:r>
       <w:proofErr w:type="gramEnd"/>
       <w:r>
-        <w:t xml:space="preserve"> and slower writes and thus, this would most certainly translate when we do our reads and writes, giving the result we observe here. Secondarily, writing does not involve any caching, however, reading involves caching. Thus, getting values from cache memory is much faster. As we do a read write after a write, some data might still be in cache increasing the speed of reading in the data.</w:t>
+        <w:t xml:space="preserve"> and slower writes and thus, this would most certainly translate when we do our reads and writes, giving the result we observe here. Second</w:t>
+      </w:r>
+      <w:r>
+        <w:t>l</w:t>
+      </w:r>
+      <w:r>
+        <w:t>y, writing does not involve any caching, however, reading involves caching. Thus, getting values from cache memory is much faster. As we do a read after a write, some data might still be in cache increasing the speed of reading in the data.</w:t>
       </w:r>
     </w:p>
     <w:p>
@@ -18999,7 +19203,19 @@
         <w:jc w:val="both"/>
       </w:pPr>
       <w:r>
-        <w:t>Finally, in most cases (with a few exceptions), the read and write bandwidth tends to decrease as the ranks increase which may be due to increased requirement of coordination. However, as we keep increasing the ranks, the bandwidths ever so slightly increase as more and more data is now being written but the coordination overhead is not increasing significantly.</w:t>
+        <w:t>Finally, in most cases (with a few exceptions), the read and write bandwidth tends to decrease as the ranks increase which may be due to increased requirement of coordination</w:t>
+      </w:r>
+      <w:r>
+        <w:t xml:space="preserve"> and synchronization</w:t>
+      </w:r>
+      <w:r>
+        <w:t>. However, as we keep increasing the ranks, the bandwidths ever so slightly increase as more and more data is now being written</w:t>
+      </w:r>
+      <w:r>
+        <w:t>/read</w:t>
+      </w:r>
+      <w:r>
+        <w:t xml:space="preserve"> but the coordination overhead is not increasing significantly.</w:t>
       </w:r>
     </w:p>
     <w:p>
@@ -19027,9 +19243,14 @@
       <w:r>
         <w:t xml:space="preserve">From figure 5, we observe that the write speed is indeed higher when MPI ranks are less, meaning each MPI rank is having a higher bandwidth. </w:t>
       </w:r>
+      <w:proofErr w:type="gramStart"/>
       <w:r>
         <w:t>This decrease</w:t>
       </w:r>
+      <w:r>
+        <w:t>s</w:t>
+      </w:r>
+      <w:proofErr w:type="gramEnd"/>
       <w:r>
         <w:t xml:space="preserve"> as we increase the block size as well as the number of MPI ranks in total. It becomes almost consistent from MPI ranks 16 to 64. </w:t>
       </w:r>
@@ -19134,6 +19355,63 @@
       <w:pPr>
         <w:jc w:val="both"/>
       </w:pPr>
+    </w:p>
+    <w:p>
+      <w:pPr>
+        <w:jc w:val="both"/>
+      </w:pPr>
+      <w:r>
+        <w:t>To</w:t>
+      </w:r>
+      <w:r>
+        <w:t xml:space="preserve"> ensure the correct </w:t>
+      </w:r>
+      <w:r>
+        <w:t xml:space="preserve">number of values are written and </w:t>
+      </w:r>
+      <w:r>
+        <w:t>read</w:t>
+      </w:r>
+      <w:r>
+        <w:t xml:space="preserve">, </w:t>
+      </w:r>
+      <w:r>
+        <w:t>we</w:t>
+      </w:r>
+      <w:r>
+        <w:t xml:space="preserve"> check the count value </w:t>
+      </w:r>
+      <w:r>
+        <w:t xml:space="preserve">by using </w:t>
+      </w:r>
+      <w:proofErr w:type="spellStart"/>
+      <w:r>
+        <w:t>MPI_Get_</w:t>
+      </w:r>
+      <w:proofErr w:type="gramStart"/>
+      <w:r>
+        <w:t>count</w:t>
+      </w:r>
+      <w:proofErr w:type="spellEnd"/>
+      <w:r>
+        <w:t>(</w:t>
+      </w:r>
+      <w:proofErr w:type="gramEnd"/>
+      <w:r>
+        <w:t xml:space="preserve">). </w:t>
+      </w:r>
+      <w:r>
+        <w:t>We</w:t>
+      </w:r>
+      <w:r>
+        <w:t xml:space="preserve"> also tried to remove this code and check for any performance improvement but there was no noticeable effect, so </w:t>
+      </w:r>
+      <w:r>
+        <w:t>we</w:t>
+      </w:r>
+      <w:r>
+        <w:t xml:space="preserve"> kept it in.</w:t>
+      </w:r>
     </w:p>
     <w:sectPr>
       <w:footerReference w:type="even" r:id="rId12"/>

</xml_diff>

<commit_message>
Update report with read and write boost
</commit_message>
<xml_diff>
--- a/HW4/Report.docx
+++ b/HW4/Report.docx
@@ -19176,7 +19176,25 @@
         <w:t xml:space="preserve"> For CUDA, the maximum read bandwidth is 20.5 GB/sec for 4M block size while for non-cuda it is 21.85 GB/sec for 256K block size. For CUDA, the maximum write bandwidth is 10 GB/sec for 2M block size while for non-cuda it is 11.6 GB/sec for 2M block size. If we compare jus the maximum values, we can see that the read bandwidth is twice the write bandwidth.</w:t>
       </w:r>
       <w:r>
-        <w:t xml:space="preserve"> There could be two possible reasons why such a behavior happens. Usually disks have faster </w:t>
+        <w:t xml:space="preserve"> </w:t>
+      </w:r>
+      <w:r>
+        <w:t xml:space="preserve">If we compare based on block sizes, the ratio of read to write can vary a lot and can be </w:t>
+      </w:r>
+      <w:r>
+        <w:t xml:space="preserve">even </w:t>
+      </w:r>
+      <w:r>
+        <w:t>3-4 times faster</w:t>
+      </w:r>
+      <w:r>
+        <w:t>, the fastest in our case being 21x (8 MPI ranks, 256K block size, non-cuda)</w:t>
+      </w:r>
+      <w:r>
+        <w:t xml:space="preserve">. </w:t>
+      </w:r>
+      <w:r>
+        <w:t xml:space="preserve">There could be two possible reasons why such a behavior happens. Usually disks have faster </w:t>
       </w:r>
       <w:proofErr w:type="gramStart"/>
       <w:r>
@@ -19457,6 +19475,11 @@
         <w:docPartUnique/>
       </w:docPartObj>
     </w:sdtPr>
+    <w:sdtEndPr>
+      <w:rPr>
+        <w:rStyle w:val="PageNumber"/>
+      </w:rPr>
+    </w:sdtEndPr>
     <w:sdtContent>
       <w:p>
         <w:pPr>
@@ -19508,6 +19531,11 @@
         <w:docPartUnique/>
       </w:docPartObj>
     </w:sdtPr>
+    <w:sdtEndPr>
+      <w:rPr>
+        <w:rStyle w:val="PageNumber"/>
+      </w:rPr>
+    </w:sdtEndPr>
     <w:sdtContent>
       <w:p>
         <w:pPr>

</xml_diff>

<commit_message>
Final change in report
</commit_message>
<xml_diff>
--- a/HW4/Report.docx
+++ b/HW4/Report.docx
@@ -379,6 +379,9 @@
     <w:p>
       <w:pPr>
         <w:jc w:val="both"/>
+        <w:rPr>
+          <w:rFonts w:eastAsiaTheme="minorHAnsi"/>
+        </w:rPr>
       </w:pPr>
       <w:r>
         <w:rPr>
@@ -463,6 +466,46 @@
         <w:t>.</w:t>
       </w:r>
     </w:p>
+    <w:p>
+      <w:pPr>
+        <w:jc w:val="both"/>
+        <w:rPr>
+          <w:rFonts w:eastAsiaTheme="minorHAnsi"/>
+        </w:rPr>
+      </w:pPr>
+    </w:p>
+    <w:p>
+      <w:pPr>
+        <w:jc w:val="both"/>
+      </w:pPr>
+      <w:r>
+        <w:t xml:space="preserve">For </w:t>
+      </w:r>
+      <w:proofErr w:type="spellStart"/>
+      <w:r>
+        <w:rPr>
+          <w:i/>
+          <w:iCs/>
+        </w:rPr>
+        <w:t>cudaMallocManaged</w:t>
+      </w:r>
+      <w:proofErr w:type="spellEnd"/>
+      <w:r>
+        <w:t xml:space="preserve">, we have to determine the CUDA device id using </w:t>
+      </w:r>
+      <w:proofErr w:type="spellStart"/>
+      <w:r>
+        <w:rPr>
+          <w:i/>
+          <w:iCs/>
+        </w:rPr>
+        <w:t>mpi_rank</w:t>
+      </w:r>
+      <w:proofErr w:type="spellEnd"/>
+      <w:r>
+        <w:t xml:space="preserve"> modulo 6. This value is passed when we run the shell script by setting number of GPUs as 6.</w:t>
+      </w:r>
+    </w:p>
     <w:p/>
     <w:p>
       <w:r>
@@ -541,7 +584,11 @@
         <w:jc w:val="both"/>
       </w:pPr>
       <w:r>
-        <w:t xml:space="preserve">Table 1 includes the write and read times as well as bandwidth, in GB/sec, for various configurations of MPI ranks and block size, where buffer memory is allocated in regular system memory. Table 2 includes the write and read times as well as bandwidth, in GB/sec, for various configurations of MPI ranks and block size, where buffer memory is allocated by CUDA. Note that total file size is defined by the product of processor block size, number of MPI ranks and 64. So, if we have a block size of 128000 with 2 MPI ranks, then the file size is 128000*2*64 = </w:t>
+        <w:t xml:space="preserve">Table 1 includes the write and read times as well as bandwidth, in GB/sec, for various configurations of MPI ranks and block size, where buffer memory is allocated in regular system memory. Table 2 includes the write and read times as well as bandwidth, in GB/sec, for various configurations of MPI ranks and block size, where buffer memory is allocated by CUDA. Note that total file size is defined by the product of processor block size, number of MPI ranks and 64. </w:t>
+      </w:r>
+      <w:r>
+        <w:lastRenderedPageBreak/>
+        <w:t xml:space="preserve">So, if we have a block size of 128000 with 2 MPI ranks, then the file size is 128000*2*64 = </w:t>
       </w:r>
       <w:r>
         <w:t>16384000</w:t>
@@ -572,7 +619,6 @@
           <w:sz w:val="21"/>
           <w:szCs w:val="21"/>
         </w:rPr>
-        <w:lastRenderedPageBreak/>
         <w:t>Table 1:</w:t>
       </w:r>
       <w:r>
@@ -6675,6 +6721,7 @@
               <w:rPr>
                 <w:color w:val="000000"/>
               </w:rPr>
+              <w:lastRenderedPageBreak/>
               <w:t>32</w:t>
             </w:r>
           </w:p>
@@ -7215,7 +7262,6 @@
               <w:rPr>
                 <w:color w:val="000000"/>
               </w:rPr>
-              <w:lastRenderedPageBreak/>
               <w:t>32</w:t>
             </w:r>
           </w:p>
@@ -13090,6 +13136,7 @@
               <w:rPr>
                 <w:color w:val="000000"/>
               </w:rPr>
+              <w:lastRenderedPageBreak/>
               <w:t>8</w:t>
             </w:r>
           </w:p>
@@ -13630,7 +13677,6 @@
               <w:rPr>
                 <w:color w:val="000000"/>
               </w:rPr>
-              <w:lastRenderedPageBreak/>
               <w:t>8</w:t>
             </w:r>
           </w:p>
@@ -18605,6 +18651,7 @@
         <w:jc w:val="both"/>
       </w:pPr>
       <w:r>
+        <w:lastRenderedPageBreak/>
         <w:t>This implies that Figures 1 and 2 are results without use of CUDA while Figures 3 and 4 are based on CUDA usage.</w:t>
       </w:r>
       <w:r>
@@ -18617,11 +18664,7 @@
         <w:t>ut</w:t>
       </w:r>
       <w:r>
-        <w:t xml:space="preserve"> here the memory is allocated from CUDA. So, it is basically the plot of write bandwidth (with cuda) for </w:t>
-      </w:r>
-      <w:r>
-        <w:lastRenderedPageBreak/>
-        <w:t>various block sizes across multiple MPI rank configurations. Figure 4 plots the read bandwidth (with cuda) for various block sizes and MPI ranks.</w:t>
+        <w:t xml:space="preserve"> here the memory is allocated from CUDA. So, it is basically the plot of write bandwidth (with cuda) for various block sizes across multiple MPI rank configurations. Figure 4 plots the read bandwidth (with cuda) for various block sizes and MPI ranks.</w:t>
       </w:r>
       <w:r>
         <w:t xml:space="preserve"> All bandwidth values are in </w:t>
@@ -18778,6 +18821,7 @@
           <w:sz w:val="28"/>
           <w:szCs w:val="28"/>
         </w:rPr>
+        <w:lastRenderedPageBreak/>
         <w:drawing>
           <wp:inline distT="0" distB="0" distL="0" distR="0" wp14:anchorId="1E5A8651" wp14:editId="2030599A">
             <wp:extent cx="5486400" cy="3200400"/>
@@ -18986,6 +19030,7 @@
           <w:sz w:val="28"/>
           <w:szCs w:val="28"/>
         </w:rPr>
+        <w:lastRenderedPageBreak/>
         <w:drawing>
           <wp:inline distT="0" distB="0" distL="0" distR="0" wp14:anchorId="5F576328" wp14:editId="27735456">
             <wp:extent cx="5486400" cy="3200400"/>
@@ -19069,11 +19114,7 @@
         <w:t>the total size of data read/written also increases, increasing the ticks for the whole process.</w:t>
       </w:r>
       <w:r>
-        <w:t xml:space="preserve"> We also observe that the read bandwidth increases significantly for MPI ranks 8 and 16 when we do not use CUDA. Note that all these values are in </w:t>
-      </w:r>
-      <w:r>
-        <w:lastRenderedPageBreak/>
-        <w:t>GB/sec which means they are quite fast read and write speeds in general.</w:t>
+        <w:t xml:space="preserve"> We also observe that the read bandwidth increases significantly for MPI ranks 8 and 16 when we do not use CUDA. Note that all these values are in GB/sec which means they are quite fast read and write speeds in general.</w:t>
       </w:r>
       <w:r>
         <w:t xml:space="preserve"> </w:t>
@@ -19194,7 +19235,11 @@
         <w:t xml:space="preserve">. </w:t>
       </w:r>
       <w:r>
-        <w:t xml:space="preserve">There could be two possible reasons why such a behavior happens. Usually disks have faster </w:t>
+        <w:t xml:space="preserve">There could be </w:t>
+      </w:r>
+      <w:r>
+        <w:lastRenderedPageBreak/>
+        <w:t xml:space="preserve">two possible reasons why such a behavior happens. Usually disks have faster </w:t>
       </w:r>
       <w:proofErr w:type="gramStart"/>
       <w:r>
@@ -19288,7 +19333,6 @@
           <w:sz w:val="28"/>
           <w:szCs w:val="28"/>
         </w:rPr>
-        <w:lastRenderedPageBreak/>
         <w:drawing>
           <wp:inline distT="0" distB="0" distL="0" distR="0" wp14:anchorId="4279A612" wp14:editId="3054B256">
             <wp:extent cx="5486400" cy="3200400"/>

</xml_diff>